<commit_message>
small amendments on the test plan
</commit_message>
<xml_diff>
--- a/Documentation/Team4{win}-TEST_PLAN_WEare social network_v4.docx
+++ b/Documentation/Team4{win}-TEST_PLAN_WEare social network_v4.docx
@@ -695,7 +695,6 @@
           </w14:textFill>
         </w:rPr>
       </w:pPr>
-      <w:proofErr w:type="spellStart"/>
       <w:r>
         <w:rPr>
           <w:rFonts w:ascii="Arial" w:hAnsi="Arial" w:cs="Arial"/>
@@ -727,77 +726,8 @@
             </w14:gradFill>
           </w14:textFill>
         </w:rPr>
-        <w:t>Dinko</w:t>
-      </w:r>
-      <w:proofErr w:type="spellEnd"/>
-      <w:r>
-        <w:rPr>
-          <w:rFonts w:ascii="Arial" w:hAnsi="Arial" w:cs="Arial"/>
-          <w14:reflection w14:blurRad="6350" w14:stA="53000" w14:stPos="0" w14:endA="300" w14:endPos="35500" w14:dist="0" w14:dir="5400000" w14:fadeDir="5400000" w14:sx="100000" w14:sy="-90000" w14:kx="0" w14:ky="0" w14:algn="bl"/>
-          <w14:textOutline w14:w="0" w14:cap="flat" w14:cmpd="sng" w14:algn="ctr">
-            <w14:noFill/>
-            <w14:prstDash w14:val="solid"/>
-            <w14:round/>
-          </w14:textOutline>
-          <w14:textFill>
-            <w14:gradFill>
-              <w14:gsLst>
-                <w14:gs w14:pos="0">
-                  <w14:schemeClr w14:val="accent5">
-                    <w14:lumMod w14:val="50000"/>
-                  </w14:schemeClr>
-                </w14:gs>
-                <w14:gs w14:pos="50000">
-                  <w14:schemeClr w14:val="accent5"/>
-                </w14:gs>
-                <w14:gs w14:pos="100000">
-                  <w14:schemeClr w14:val="accent5">
-                    <w14:lumMod w14:val="60000"/>
-                    <w14:lumOff w14:val="40000"/>
-                  </w14:schemeClr>
-                </w14:gs>
-              </w14:gsLst>
-              <w14:lin w14:ang="5400000" w14:scaled="0"/>
-            </w14:gradFill>
-          </w14:textFill>
-        </w:rPr>
-        <w:t xml:space="preserve"> </w:t>
-      </w:r>
-      <w:proofErr w:type="spellStart"/>
-      <w:r>
-        <w:rPr>
-          <w:rFonts w:ascii="Arial" w:hAnsi="Arial" w:cs="Arial"/>
-          <w14:reflection w14:blurRad="6350" w14:stA="53000" w14:stPos="0" w14:endA="300" w14:endPos="35500" w14:dist="0" w14:dir="5400000" w14:fadeDir="5400000" w14:sx="100000" w14:sy="-90000" w14:kx="0" w14:ky="0" w14:algn="bl"/>
-          <w14:textOutline w14:w="0" w14:cap="flat" w14:cmpd="sng" w14:algn="ctr">
-            <w14:noFill/>
-            <w14:prstDash w14:val="solid"/>
-            <w14:round/>
-          </w14:textOutline>
-          <w14:textFill>
-            <w14:gradFill>
-              <w14:gsLst>
-                <w14:gs w14:pos="0">
-                  <w14:schemeClr w14:val="accent5">
-                    <w14:lumMod w14:val="50000"/>
-                  </w14:schemeClr>
-                </w14:gs>
-                <w14:gs w14:pos="50000">
-                  <w14:schemeClr w14:val="accent5"/>
-                </w14:gs>
-                <w14:gs w14:pos="100000">
-                  <w14:schemeClr w14:val="accent5">
-                    <w14:lumMod w14:val="60000"/>
-                    <w14:lumOff w14:val="40000"/>
-                  </w14:schemeClr>
-                </w14:gs>
-              </w14:gsLst>
-              <w14:lin w14:ang="5400000" w14:scaled="0"/>
-            </w14:gradFill>
-          </w14:textFill>
-        </w:rPr>
-        <w:t>Atanasov</w:t>
-      </w:r>
-      <w:proofErr w:type="spellEnd"/>
+        <w:t>Dinko Atanasov</w:t>
+      </w:r>
     </w:p>
     <w:p>
       <w:pPr>
@@ -2230,7 +2160,6 @@
         <w:t xml:space="preserve"> map</w:t>
       </w:r>
     </w:p>
-    <w:p/>
     <w:p>
       <w:pPr>
         <w:pStyle w:val="Title"/>
@@ -2243,7 +2172,6 @@
           <w:noProof/>
           <w:lang w:eastAsia="en-GB"/>
         </w:rPr>
-        <w:lastRenderedPageBreak/>
         <w:drawing>
           <wp:inline distT="0" distB="0" distL="0" distR="0" wp14:anchorId="1F9519BB" wp14:editId="3608D66D">
             <wp:extent cx="5731510" cy="4109720"/>
@@ -2281,7 +2209,6 @@
         </w:drawing>
       </w:r>
     </w:p>
-    <w:p/>
     <w:p>
       <w:pPr>
         <w:pStyle w:val="Title"/>
@@ -2289,18 +2216,11 @@
           <w:b/>
         </w:rPr>
       </w:pPr>
-    </w:p>
-    <w:p>
-      <w:pPr>
-        <w:pStyle w:val="Title"/>
-        <w:rPr>
-          <w:b/>
-        </w:rPr>
-      </w:pPr>
-      <w:r>
-        <w:rPr>
-          <w:b/>
-        </w:rPr>
+      <w:r>
+        <w:rPr>
+          <w:b/>
+        </w:rPr>
+        <w:lastRenderedPageBreak/>
         <w:t>Scope of testing</w:t>
       </w:r>
     </w:p>
@@ -2599,7 +2519,6 @@
         <w:jc w:val="both"/>
       </w:pPr>
       <w:r>
-        <w:lastRenderedPageBreak/>
         <w:t>Edit/Delete post</w:t>
       </w:r>
     </w:p>
@@ -2825,6 +2744,7 @@
         <w:rPr>
           <w:b/>
         </w:rPr>
+        <w:lastRenderedPageBreak/>
         <w:t>Exploratory testing</w:t>
       </w:r>
     </w:p>
@@ -3198,6 +3118,7 @@
           <w:sz w:val="26"/>
           <w:szCs w:val="26"/>
         </w:rPr>
+        <w:lastRenderedPageBreak/>
         <w:t>Responsive testing</w:t>
       </w:r>
     </w:p>
@@ -3333,7 +3254,6 @@
         <w:rPr>
           <w:b/>
         </w:rPr>
-        <w:lastRenderedPageBreak/>
         <w:t>Stress and Load testing</w:t>
       </w:r>
     </w:p>
@@ -3580,6 +3500,7 @@
           <w:szCs w:val="32"/>
           <w:u w:val="single"/>
         </w:rPr>
+        <w:lastRenderedPageBreak/>
         <w:t>Test Automation</w:t>
       </w:r>
     </w:p>
@@ -4101,6 +4022,7 @@
           <w:sz w:val="56"/>
           <w:szCs w:val="56"/>
         </w:rPr>
+        <w:lastRenderedPageBreak/>
         <w:t>Environment</w:t>
       </w:r>
     </w:p>
@@ -4209,6 +4131,12 @@
     </w:p>
     <w:p>
       <w:pPr>
+        <w:pStyle w:val="ListParagraph"/>
+        <w:jc w:val="both"/>
+      </w:pPr>
+    </w:p>
+    <w:p>
+      <w:pPr>
         <w:pStyle w:val="Heading2"/>
         <w:rPr>
           <w:b/>
@@ -4364,10 +4292,10 @@
     </w:p>
     <w:p>
       <w:r>
-        <w:lastRenderedPageBreak/>
         <w:t>Other tools may be used during the testing process. In such case development team will be informed.</w:t>
       </w:r>
     </w:p>
+    <w:p/>
     <w:p>
       <w:pPr>
         <w:rPr>
@@ -4491,26 +4419,31 @@
         <w:jc w:val="both"/>
       </w:pPr>
       <w:r>
-        <w:t>System</w:t>
-      </w:r>
-      <w:r>
-        <w:t>s</w:t>
-      </w:r>
-      <w:r>
-        <w:t xml:space="preserve"> used for defect tracking and reporting will be Jira</w:t>
-      </w:r>
-      <w:r>
-        <w:t xml:space="preserve">, </w:t>
-      </w:r>
-      <w:r>
-        <w:t>Allure</w:t>
-      </w:r>
-      <w:r>
-        <w:t xml:space="preserve"> and Newman</w:t>
+        <w:t xml:space="preserve">System used for </w:t>
+      </w:r>
+      <w:r>
+        <w:t xml:space="preserve">progress review, test cases execution and </w:t>
+      </w:r>
+      <w:r>
+        <w:t xml:space="preserve">defect tracking </w:t>
+      </w:r>
+      <w:r>
+        <w:t xml:space="preserve">will be Jira. Project: </w:t>
+      </w:r>
+      <w:proofErr w:type="gramStart"/>
+      <w:r>
+        <w:rPr>
+          <w:rStyle w:val="Hyperlink"/>
+        </w:rPr>
+        <w:t>team4tests.atlassian.net</w:t>
+      </w:r>
+      <w:r>
+        <w:t xml:space="preserve"> </w:t>
       </w:r>
       <w:r>
         <w:t>.</w:t>
       </w:r>
+      <w:proofErr w:type="gramEnd"/>
     </w:p>
     <w:p>
       <w:pPr>
@@ -4518,19 +4451,55 @@
         <w:jc w:val="both"/>
         <w:rPr>
           <w:rStyle w:val="Hyperlink"/>
-        </w:rPr>
-      </w:pPr>
+          <w:u w:val="none"/>
+          <w:lang w:val="bg-BG"/>
+        </w:rPr>
+      </w:pPr>
+      <w:r>
+        <w:t>Systems used for repo</w:t>
+      </w:r>
+      <w:r>
+        <w:t xml:space="preserve">rting will be </w:t>
+      </w:r>
+      <w:r>
+        <w:t>Allure</w:t>
+      </w:r>
+      <w:r>
+        <w:t xml:space="preserve"> and Newman</w:t>
+      </w:r>
+      <w:r>
+        <w:t>.</w:t>
+      </w:r>
+      <w:r>
+        <w:t xml:space="preserve"> </w:t>
+      </w:r>
       <w:r>
         <w:t xml:space="preserve">Reports available at: </w:t>
       </w:r>
+      <w:hyperlink r:id="rId12" w:history="1">
+        <w:r>
+          <w:rPr>
+            <w:rStyle w:val="Hyperlink"/>
+          </w:rPr>
+          <w:t>https://github.com/Alpha-50-group-4-final-project/Group-4-common-repo/tree/main</w:t>
+        </w:r>
+      </w:hyperlink>
       <w:r>
         <w:rPr>
           <w:rStyle w:val="Hyperlink"/>
-        </w:rPr>
-        <w:t>https://github.com/Alpha-50-group-4-final-project/Group-4-common-repo/tree/main</w:t>
-      </w:r>
-      <w:bookmarkStart w:id="0" w:name="_GoBack"/>
-      <w:bookmarkEnd w:id="0"/>
+          <w:lang w:val="bg-BG"/>
+        </w:rPr>
+        <w:t xml:space="preserve"> </w:t>
+      </w:r>
+      <w:r>
+        <w:rPr>
+          <w:rStyle w:val="Hyperlink"/>
+          <w:u w:val="none"/>
+          <w:lang w:val="bg-BG"/>
+        </w:rPr>
+        <w:tab/>
+        <w:t xml:space="preserve">         </w:t>
+      </w:r>
     </w:p>
     <w:p>
       <w:pPr>
@@ -4541,30 +4510,54 @@
           <w:u w:val="single"/>
         </w:rPr>
       </w:pPr>
-      <w:r>
+    </w:p>
+    <w:p>
+      <w:pPr>
+        <w:ind w:left="360" w:firstLine="360"/>
+        <w:jc w:val="both"/>
         <w:rPr>
           <w:b/>
           <w:u w:val="single"/>
         </w:rPr>
+      </w:pPr>
+    </w:p>
+    <w:p>
+      <w:pPr>
+        <w:ind w:left="360" w:firstLine="360"/>
+        <w:jc w:val="both"/>
+        <w:rPr>
+          <w:b/>
+          <w:u w:val="single"/>
+        </w:rPr>
+      </w:pPr>
+      <w:r>
+        <w:rPr>
+          <w:b/>
+          <w:u w:val="single"/>
+        </w:rPr>
+        <w:lastRenderedPageBreak/>
         <w:t>Severity Levels:</w:t>
       </w:r>
     </w:p>
     <w:tbl>
       <w:tblPr>
         <w:tblStyle w:val="TableGrid"/>
-        <w:tblW w:w="0" w:type="auto"/>
+        <w:tblW w:w="7055" w:type="dxa"/>
         <w:tblInd w:w="2689" w:type="dxa"/>
         <w:tblLook w:val="04A0" w:firstRow="1" w:lastRow="0" w:firstColumn="1" w:lastColumn="0" w:noHBand="0" w:noVBand="1"/>
       </w:tblPr>
       <w:tblGrid>
-        <w:gridCol w:w="523"/>
-        <w:gridCol w:w="1178"/>
-        <w:gridCol w:w="4626"/>
+        <w:gridCol w:w="583"/>
+        <w:gridCol w:w="1313"/>
+        <w:gridCol w:w="5159"/>
       </w:tblGrid>
       <w:tr>
+        <w:trPr>
+          <w:trHeight w:val="250"/>
+        </w:trPr>
         <w:tc>
           <w:tcPr>
-            <w:tcW w:w="523" w:type="dxa"/>
+            <w:tcW w:w="583" w:type="dxa"/>
           </w:tcPr>
           <w:p>
             <w:pPr>
@@ -4577,7 +4570,7 @@
         </w:tc>
         <w:tc>
           <w:tcPr>
-            <w:tcW w:w="1178" w:type="dxa"/>
+            <w:tcW w:w="1313" w:type="dxa"/>
           </w:tcPr>
           <w:p>
             <w:pPr>
@@ -4590,7 +4583,7 @@
         </w:tc>
         <w:tc>
           <w:tcPr>
-            <w:tcW w:w="4626" w:type="dxa"/>
+            <w:tcW w:w="5159" w:type="dxa"/>
           </w:tcPr>
           <w:p>
             <w:pPr>
@@ -4606,9 +4599,12 @@
         </w:tc>
       </w:tr>
       <w:tr>
+        <w:trPr>
+          <w:trHeight w:val="500"/>
+        </w:trPr>
         <w:tc>
           <w:tcPr>
-            <w:tcW w:w="523" w:type="dxa"/>
+            <w:tcW w:w="583" w:type="dxa"/>
           </w:tcPr>
           <w:p>
             <w:pPr>
@@ -4621,7 +4617,7 @@
         </w:tc>
         <w:tc>
           <w:tcPr>
-            <w:tcW w:w="1178" w:type="dxa"/>
+            <w:tcW w:w="1313" w:type="dxa"/>
           </w:tcPr>
           <w:p>
             <w:pPr>
@@ -4634,7 +4630,7 @@
         </w:tc>
         <w:tc>
           <w:tcPr>
-            <w:tcW w:w="4626" w:type="dxa"/>
+            <w:tcW w:w="5159" w:type="dxa"/>
           </w:tcPr>
           <w:p>
             <w:pPr>
@@ -4650,9 +4646,12 @@
         </w:tc>
       </w:tr>
       <w:tr>
+        <w:trPr>
+          <w:trHeight w:val="241"/>
+        </w:trPr>
         <w:tc>
           <w:tcPr>
-            <w:tcW w:w="523" w:type="dxa"/>
+            <w:tcW w:w="583" w:type="dxa"/>
           </w:tcPr>
           <w:p>
             <w:pPr>
@@ -4665,7 +4664,7 @@
         </w:tc>
         <w:tc>
           <w:tcPr>
-            <w:tcW w:w="1178" w:type="dxa"/>
+            <w:tcW w:w="1313" w:type="dxa"/>
           </w:tcPr>
           <w:p>
             <w:pPr>
@@ -4678,7 +4677,7 @@
         </w:tc>
         <w:tc>
           <w:tcPr>
-            <w:tcW w:w="4626" w:type="dxa"/>
+            <w:tcW w:w="5159" w:type="dxa"/>
           </w:tcPr>
           <w:p>
             <w:pPr>
@@ -4694,9 +4693,12 @@
         </w:tc>
       </w:tr>
       <w:tr>
+        <w:trPr>
+          <w:trHeight w:val="500"/>
+        </w:trPr>
         <w:tc>
           <w:tcPr>
-            <w:tcW w:w="523" w:type="dxa"/>
+            <w:tcW w:w="583" w:type="dxa"/>
           </w:tcPr>
           <w:p>
             <w:pPr>
@@ -4709,7 +4711,7 @@
         </w:tc>
         <w:tc>
           <w:tcPr>
-            <w:tcW w:w="1178" w:type="dxa"/>
+            <w:tcW w:w="1313" w:type="dxa"/>
           </w:tcPr>
           <w:p>
             <w:pPr>
@@ -4722,7 +4724,7 @@
         </w:tc>
         <w:tc>
           <w:tcPr>
-            <w:tcW w:w="4626" w:type="dxa"/>
+            <w:tcW w:w="5159" w:type="dxa"/>
           </w:tcPr>
           <w:p>
             <w:pPr>
@@ -4735,9 +4737,12 @@
         </w:tc>
       </w:tr>
       <w:tr>
+        <w:trPr>
+          <w:trHeight w:val="250"/>
+        </w:trPr>
         <w:tc>
           <w:tcPr>
-            <w:tcW w:w="523" w:type="dxa"/>
+            <w:tcW w:w="583" w:type="dxa"/>
           </w:tcPr>
           <w:p>
             <w:pPr>
@@ -4750,7 +4755,7 @@
         </w:tc>
         <w:tc>
           <w:tcPr>
-            <w:tcW w:w="1178" w:type="dxa"/>
+            <w:tcW w:w="1313" w:type="dxa"/>
           </w:tcPr>
           <w:p>
             <w:pPr>
@@ -4763,7 +4768,7 @@
         </w:tc>
         <w:tc>
           <w:tcPr>
-            <w:tcW w:w="4626" w:type="dxa"/>
+            <w:tcW w:w="5159" w:type="dxa"/>
           </w:tcPr>
           <w:p>
             <w:pPr>
@@ -4775,38 +4780,6 @@
           </w:p>
         </w:tc>
       </w:tr>
-      <w:tr>
-        <w:tc>
-          <w:tcPr>
-            <w:tcW w:w="523" w:type="dxa"/>
-          </w:tcPr>
-          <w:p>
-            <w:pPr>
-              <w:jc w:val="both"/>
-            </w:pPr>
-          </w:p>
-        </w:tc>
-        <w:tc>
-          <w:tcPr>
-            <w:tcW w:w="1178" w:type="dxa"/>
-          </w:tcPr>
-          <w:p>
-            <w:pPr>
-              <w:jc w:val="both"/>
-            </w:pPr>
-          </w:p>
-        </w:tc>
-        <w:tc>
-          <w:tcPr>
-            <w:tcW w:w="4626" w:type="dxa"/>
-          </w:tcPr>
-          <w:p>
-            <w:pPr>
-              <w:jc w:val="both"/>
-            </w:pPr>
-          </w:p>
-        </w:tc>
-      </w:tr>
     </w:tbl>
     <w:p>
       <w:pPr>
@@ -4820,10 +4793,7 @@
           <w:szCs w:val="56"/>
         </w:rPr>
       </w:pPr>
-    </w:p>
-    <w:p>
-      <w:pPr>
-        <w:pStyle w:val="Heading2"/>
+      <w:r>
         <w:rPr>
           <w:b/>
           <w:color w:val="auto"/>
@@ -4832,7 +4802,8 @@
           <w:sz w:val="56"/>
           <w:szCs w:val="56"/>
         </w:rPr>
-      </w:pPr>
+        <w:t xml:space="preserve">Roles and </w:t>
+      </w:r>
       <w:r>
         <w:rPr>
           <w:b/>
@@ -4842,7 +4813,7 @@
           <w:sz w:val="56"/>
           <w:szCs w:val="56"/>
         </w:rPr>
-        <w:t xml:space="preserve">Roles and </w:t>
+        <w:t>Res</w:t>
       </w:r>
       <w:r>
         <w:rPr>
@@ -4853,40 +4824,30 @@
           <w:sz w:val="56"/>
           <w:szCs w:val="56"/>
         </w:rPr>
-        <w:t>Res</w:t>
-      </w:r>
-      <w:r>
-        <w:rPr>
-          <w:b/>
-          <w:color w:val="auto"/>
-          <w:spacing w:val="-10"/>
-          <w:kern w:val="28"/>
-          <w:sz w:val="56"/>
-          <w:szCs w:val="56"/>
-        </w:rPr>
         <w:t>ponsibilities</w:t>
       </w:r>
     </w:p>
     <w:tbl>
       <w:tblPr>
         <w:tblStyle w:val="GridTable5Dark-Accent3"/>
-        <w:tblW w:w="9493" w:type="dxa"/>
+        <w:tblW w:w="9972" w:type="dxa"/>
         <w:tblLayout w:type="fixed"/>
         <w:tblLook w:val="0480" w:firstRow="0" w:lastRow="0" w:firstColumn="1" w:lastColumn="0" w:noHBand="0" w:noVBand="1"/>
       </w:tblPr>
       <w:tblGrid>
-        <w:gridCol w:w="2060"/>
-        <w:gridCol w:w="3322"/>
-        <w:gridCol w:w="4111"/>
+        <w:gridCol w:w="2164"/>
+        <w:gridCol w:w="3490"/>
+        <w:gridCol w:w="4318"/>
       </w:tblGrid>
       <w:tr>
         <w:trPr>
           <w:cnfStyle w:val="000000100000" w:firstRow="0" w:lastRow="0" w:firstColumn="0" w:lastColumn="0" w:oddVBand="0" w:evenVBand="0" w:oddHBand="1" w:evenHBand="0" w:firstRowFirstColumn="0" w:firstRowLastColumn="0" w:lastRowFirstColumn="0" w:lastRowLastColumn="0"/>
+          <w:trHeight w:val="271"/>
         </w:trPr>
         <w:tc>
           <w:tcPr>
             <w:cnfStyle w:val="001000000000" w:firstRow="0" w:lastRow="0" w:firstColumn="1" w:lastColumn="0" w:oddVBand="0" w:evenVBand="0" w:oddHBand="0" w:evenHBand="0" w:firstRowFirstColumn="0" w:firstRowLastColumn="0" w:lastRowFirstColumn="0" w:lastRowLastColumn="0"/>
-            <w:tcW w:w="2060" w:type="dxa"/>
+            <w:tcW w:w="2164" w:type="dxa"/>
           </w:tcPr>
           <w:p>
             <w:r>
@@ -4899,7 +4860,7 @@
         </w:tc>
         <w:tc>
           <w:tcPr>
-            <w:tcW w:w="3322" w:type="dxa"/>
+            <w:tcW w:w="3490" w:type="dxa"/>
           </w:tcPr>
           <w:p>
             <w:pPr>
@@ -4924,7 +4885,7 @@
         </w:tc>
         <w:tc>
           <w:tcPr>
-            <w:tcW w:w="4111" w:type="dxa"/>
+            <w:tcW w:w="4318" w:type="dxa"/>
           </w:tcPr>
           <w:p>
             <w:pPr>
@@ -4949,10 +4910,13 @@
         </w:tc>
       </w:tr>
       <w:tr>
+        <w:trPr>
+          <w:trHeight w:val="543"/>
+        </w:trPr>
         <w:tc>
           <w:tcPr>
             <w:cnfStyle w:val="001000000000" w:firstRow="0" w:lastRow="0" w:firstColumn="1" w:lastColumn="0" w:oddVBand="0" w:evenVBand="0" w:oddHBand="0" w:evenHBand="0" w:firstRowFirstColumn="0" w:firstRowLastColumn="0" w:lastRowFirstColumn="0" w:lastRowLastColumn="0"/>
-            <w:tcW w:w="2060" w:type="dxa"/>
+            <w:tcW w:w="2164" w:type="dxa"/>
           </w:tcPr>
           <w:p>
             <w:r>
@@ -4962,7 +4926,7 @@
         </w:tc>
         <w:tc>
           <w:tcPr>
-            <w:tcW w:w="3322" w:type="dxa"/>
+            <w:tcW w:w="3490" w:type="dxa"/>
           </w:tcPr>
           <w:p>
             <w:pPr>
@@ -4984,7 +4948,7 @@
         </w:tc>
         <w:tc>
           <w:tcPr>
-            <w:tcW w:w="4111" w:type="dxa"/>
+            <w:tcW w:w="4318" w:type="dxa"/>
           </w:tcPr>
           <w:p>
             <w:pPr>
@@ -5005,11 +4969,12 @@
       <w:tr>
         <w:trPr>
           <w:cnfStyle w:val="000000100000" w:firstRow="0" w:lastRow="0" w:firstColumn="0" w:lastColumn="0" w:oddVBand="0" w:evenVBand="0" w:oddHBand="1" w:evenHBand="0" w:firstRowFirstColumn="0" w:firstRowLastColumn="0" w:lastRowFirstColumn="0" w:lastRowLastColumn="0"/>
+          <w:trHeight w:val="261"/>
         </w:trPr>
         <w:tc>
           <w:tcPr>
             <w:cnfStyle w:val="001000000000" w:firstRow="0" w:lastRow="0" w:firstColumn="1" w:lastColumn="0" w:oddVBand="0" w:evenVBand="0" w:oddHBand="0" w:evenHBand="0" w:firstRowFirstColumn="0" w:firstRowLastColumn="0" w:lastRowFirstColumn="0" w:lastRowLastColumn="0"/>
-            <w:tcW w:w="2060" w:type="dxa"/>
+            <w:tcW w:w="2164" w:type="dxa"/>
           </w:tcPr>
           <w:p>
             <w:r>
@@ -5019,21 +4984,19 @@
         </w:tc>
         <w:tc>
           <w:tcPr>
-            <w:tcW w:w="3322" w:type="dxa"/>
+            <w:tcW w:w="3490" w:type="dxa"/>
           </w:tcPr>
           <w:p>
             <w:pPr>
               <w:cnfStyle w:val="000000100000" w:firstRow="0" w:lastRow="0" w:firstColumn="0" w:lastColumn="0" w:oddVBand="0" w:evenVBand="0" w:oddHBand="1" w:evenHBand="0" w:firstRowFirstColumn="0" w:firstRowLastColumn="0" w:lastRowFirstColumn="0" w:lastRowLastColumn="0"/>
             </w:pPr>
-            <w:hyperlink r:id="rId12" w:history="1">
-              <w:proofErr w:type="spellStart"/>
+            <w:hyperlink r:id="rId13" w:history="1">
               <w:r>
                 <w:rPr>
                   <w:rStyle w:val="Hyperlink"/>
                 </w:rPr>
                 <w:t>Harry.Potter</w:t>
               </w:r>
-              <w:proofErr w:type="spellEnd"/>
               <w:r>
                 <w:rPr>
                   <w:rStyle w:val="Hyperlink"/>
@@ -5051,7 +5014,7 @@
         </w:tc>
         <w:tc>
           <w:tcPr>
-            <w:tcW w:w="4111" w:type="dxa"/>
+            <w:tcW w:w="4318" w:type="dxa"/>
           </w:tcPr>
           <w:p>
             <w:pPr>
@@ -5067,10 +5030,13 @@
         </w:tc>
       </w:tr>
       <w:tr>
+        <w:trPr>
+          <w:trHeight w:val="271"/>
+        </w:trPr>
         <w:tc>
           <w:tcPr>
             <w:cnfStyle w:val="001000000000" w:firstRow="0" w:lastRow="0" w:firstColumn="1" w:lastColumn="0" w:oddVBand="0" w:evenVBand="0" w:oddHBand="0" w:evenHBand="0" w:firstRowFirstColumn="0" w:firstRowLastColumn="0" w:lastRowFirstColumn="0" w:lastRowLastColumn="0"/>
-            <w:tcW w:w="2060" w:type="dxa"/>
+            <w:tcW w:w="2164" w:type="dxa"/>
           </w:tcPr>
           <w:p>
             <w:r>
@@ -5080,20 +5046,18 @@
         </w:tc>
         <w:tc>
           <w:tcPr>
-            <w:tcW w:w="3322" w:type="dxa"/>
+            <w:tcW w:w="3490" w:type="dxa"/>
           </w:tcPr>
           <w:p>
             <w:pPr>
               <w:cnfStyle w:val="000000000000" w:firstRow="0" w:lastRow="0" w:firstColumn="0" w:lastColumn="0" w:oddVBand="0" w:evenVBand="0" w:oddHBand="0" w:evenHBand="0" w:firstRowFirstColumn="0" w:firstRowLastColumn="0" w:lastRowFirstColumn="0" w:lastRowLastColumn="0"/>
             </w:pPr>
-            <w:proofErr w:type="spellStart"/>
             <w:r>
               <w:rPr>
                 <w:rStyle w:val="Hyperlink"/>
               </w:rPr>
               <w:t>Snoop.Dog</w:t>
             </w:r>
-            <w:proofErr w:type="spellEnd"/>
             <w:r>
               <w:rPr>
                 <w:rStyle w:val="Hyperlink"/>
@@ -5110,7 +5074,7 @@
         </w:tc>
         <w:tc>
           <w:tcPr>
-            <w:tcW w:w="4111" w:type="dxa"/>
+            <w:tcW w:w="4318" w:type="dxa"/>
           </w:tcPr>
           <w:p>
             <w:pPr>
@@ -5125,11 +5089,12 @@
       <w:tr>
         <w:trPr>
           <w:cnfStyle w:val="000000100000" w:firstRow="0" w:lastRow="0" w:firstColumn="0" w:lastColumn="0" w:oddVBand="0" w:evenVBand="0" w:oddHBand="1" w:evenHBand="0" w:firstRowFirstColumn="0" w:firstRowLastColumn="0" w:lastRowFirstColumn="0" w:lastRowLastColumn="0"/>
+          <w:trHeight w:val="271"/>
         </w:trPr>
         <w:tc>
           <w:tcPr>
             <w:cnfStyle w:val="001000000000" w:firstRow="0" w:lastRow="0" w:firstColumn="1" w:lastColumn="0" w:oddVBand="0" w:evenVBand="0" w:oddHBand="0" w:evenHBand="0" w:firstRowFirstColumn="0" w:firstRowLastColumn="0" w:lastRowFirstColumn="0" w:lastRowLastColumn="0"/>
-            <w:tcW w:w="2060" w:type="dxa"/>
+            <w:tcW w:w="2164" w:type="dxa"/>
           </w:tcPr>
           <w:p>
             <w:r>
@@ -5139,7 +5104,7 @@
         </w:tc>
         <w:tc>
           <w:tcPr>
-            <w:tcW w:w="3322" w:type="dxa"/>
+            <w:tcW w:w="3490" w:type="dxa"/>
           </w:tcPr>
           <w:p>
             <w:pPr>
@@ -5164,7 +5129,7 @@
         </w:tc>
         <w:tc>
           <w:tcPr>
-            <w:tcW w:w="4111" w:type="dxa"/>
+            <w:tcW w:w="4318" w:type="dxa"/>
           </w:tcPr>
           <w:p>
             <w:pPr>
@@ -5183,10 +5148,13 @@
         </w:tc>
       </w:tr>
       <w:tr>
+        <w:trPr>
+          <w:trHeight w:val="543"/>
+        </w:trPr>
         <w:tc>
           <w:tcPr>
             <w:cnfStyle w:val="001000000000" w:firstRow="0" w:lastRow="0" w:firstColumn="1" w:lastColumn="0" w:oddVBand="0" w:evenVBand="0" w:oddHBand="0" w:evenHBand="0" w:firstRowFirstColumn="0" w:firstRowLastColumn="0" w:lastRowFirstColumn="0" w:lastRowLastColumn="0"/>
-            <w:tcW w:w="2060" w:type="dxa"/>
+            <w:tcW w:w="2164" w:type="dxa"/>
           </w:tcPr>
           <w:p>
             <w:r>
@@ -5196,7 +5164,7 @@
         </w:tc>
         <w:tc>
           <w:tcPr>
-            <w:tcW w:w="3322" w:type="dxa"/>
+            <w:tcW w:w="3490" w:type="dxa"/>
           </w:tcPr>
           <w:p>
             <w:pPr>
@@ -5215,7 +5183,7 @@
         </w:tc>
         <w:tc>
           <w:tcPr>
-            <w:tcW w:w="4111" w:type="dxa"/>
+            <w:tcW w:w="4318" w:type="dxa"/>
           </w:tcPr>
           <w:p>
             <w:pPr>
@@ -5230,11 +5198,12 @@
       <w:tr>
         <w:trPr>
           <w:cnfStyle w:val="000000100000" w:firstRow="0" w:lastRow="0" w:firstColumn="0" w:lastColumn="0" w:oddVBand="0" w:evenVBand="0" w:oddHBand="1" w:evenHBand="0" w:firstRowFirstColumn="0" w:firstRowLastColumn="0" w:lastRowFirstColumn="0" w:lastRowLastColumn="0"/>
+          <w:trHeight w:val="543"/>
         </w:trPr>
         <w:tc>
           <w:tcPr>
             <w:cnfStyle w:val="001000000000" w:firstRow="0" w:lastRow="0" w:firstColumn="1" w:lastColumn="0" w:oddVBand="0" w:evenVBand="0" w:oddHBand="0" w:evenHBand="0" w:firstRowFirstColumn="0" w:firstRowLastColumn="0" w:lastRowFirstColumn="0" w:lastRowLastColumn="0"/>
-            <w:tcW w:w="2060" w:type="dxa"/>
+            <w:tcW w:w="2164" w:type="dxa"/>
           </w:tcPr>
           <w:p>
             <w:r>
@@ -5244,7 +5213,7 @@
         </w:tc>
         <w:tc>
           <w:tcPr>
-            <w:tcW w:w="3322" w:type="dxa"/>
+            <w:tcW w:w="3490" w:type="dxa"/>
           </w:tcPr>
           <w:p>
             <w:pPr>
@@ -5263,7 +5232,7 @@
         </w:tc>
         <w:tc>
           <w:tcPr>
-            <w:tcW w:w="4111" w:type="dxa"/>
+            <w:tcW w:w="4318" w:type="dxa"/>
           </w:tcPr>
           <w:p>
             <w:pPr>
@@ -5277,12 +5246,12 @@
       </w:tr>
       <w:tr>
         <w:trPr>
-          <w:trHeight w:val="467"/>
+          <w:trHeight w:val="469"/>
         </w:trPr>
         <w:tc>
           <w:tcPr>
             <w:cnfStyle w:val="001000000000" w:firstRow="0" w:lastRow="0" w:firstColumn="1" w:lastColumn="0" w:oddVBand="0" w:evenVBand="0" w:oddHBand="0" w:evenHBand="0" w:firstRowFirstColumn="0" w:firstRowLastColumn="0" w:lastRowFirstColumn="0" w:lastRowLastColumn="0"/>
-            <w:tcW w:w="2060" w:type="dxa"/>
+            <w:tcW w:w="2164" w:type="dxa"/>
           </w:tcPr>
           <w:p>
             <w:r>
@@ -5292,7 +5261,7 @@
         </w:tc>
         <w:tc>
           <w:tcPr>
-            <w:tcW w:w="3322" w:type="dxa"/>
+            <w:tcW w:w="3490" w:type="dxa"/>
           </w:tcPr>
           <w:p>
             <w:pPr>
@@ -5311,7 +5280,7 @@
         </w:tc>
         <w:tc>
           <w:tcPr>
-            <w:tcW w:w="4111" w:type="dxa"/>
+            <w:tcW w:w="4318" w:type="dxa"/>
           </w:tcPr>
           <w:p>
             <w:pPr>
@@ -5324,8 +5293,19 @@
         </w:tc>
       </w:tr>
     </w:tbl>
-    <w:p/>
-    <w:p/>
+    <w:p>
+      <w:pPr>
+        <w:pStyle w:val="Heading2"/>
+        <w:rPr>
+          <w:b/>
+          <w:color w:val="auto"/>
+          <w:spacing w:val="-10"/>
+          <w:kern w:val="28"/>
+          <w:sz w:val="24"/>
+          <w:szCs w:val="24"/>
+        </w:rPr>
+      </w:pPr>
+    </w:p>
     <w:p>
       <w:pPr>
         <w:pStyle w:val="Heading2"/>
@@ -5347,7 +5327,6 @@
           <w:sz w:val="56"/>
           <w:szCs w:val="56"/>
         </w:rPr>
-        <w:lastRenderedPageBreak/>
         <w:t>Schedule</w:t>
       </w:r>
     </w:p>
@@ -8198,6 +8177,14 @@
               <w:rPr>
                 <w:rFonts w:ascii="Calibri" w:eastAsia="Times New Roman" w:hAnsi="Calibri" w:cs="Calibri"/>
                 <w:color w:val="000000"/>
+                <w:lang w:val="bg-BG" w:eastAsia="en-GB"/>
+              </w:rPr>
+              <w:t>9</w:t>
+            </w:r>
+            <w:r>
+              <w:rPr>
+                <w:rFonts w:ascii="Calibri" w:eastAsia="Times New Roman" w:hAnsi="Calibri" w:cs="Calibri"/>
+                <w:color w:val="000000"/>
                 <w:lang w:eastAsia="en-GB"/>
               </w:rPr>
               <w:t> </w:t>
@@ -8233,7 +8220,23 @@
                 <w:color w:val="000000"/>
                 <w:lang w:eastAsia="en-GB"/>
               </w:rPr>
-              <w:t>10-Oct-20-Oct</w:t>
+              <w:t>10-Oct-</w:t>
+            </w:r>
+            <w:r>
+              <w:rPr>
+                <w:rFonts w:ascii="Calibri" w:eastAsia="Times New Roman" w:hAnsi="Calibri" w:cs="Calibri"/>
+                <w:color w:val="000000"/>
+                <w:lang w:val="bg-BG" w:eastAsia="en-GB"/>
+              </w:rPr>
+              <w:t>19</w:t>
+            </w:r>
+            <w:r>
+              <w:rPr>
+                <w:rFonts w:ascii="Calibri" w:eastAsia="Times New Roman" w:hAnsi="Calibri" w:cs="Calibri"/>
+                <w:color w:val="000000"/>
+                <w:lang w:eastAsia="en-GB"/>
+              </w:rPr>
+              <w:t>-Oct</w:t>
             </w:r>
           </w:p>
         </w:tc>
@@ -8368,7 +8371,7 @@
               <w:rPr>
                 <w:rFonts w:ascii="Calibri" w:eastAsia="Times New Roman" w:hAnsi="Calibri" w:cs="Calibri"/>
                 <w:color w:val="000000"/>
-                <w:lang w:eastAsia="en-GB"/>
+                <w:lang w:val="bg-BG" w:eastAsia="en-GB"/>
               </w:rPr>
             </w:pPr>
             <w:r>
@@ -8378,6 +8381,14 @@
                 <w:lang w:eastAsia="en-GB"/>
               </w:rPr>
               <w:t> </w:t>
+            </w:r>
+            <w:r>
+              <w:rPr>
+                <w:rFonts w:ascii="Calibri" w:eastAsia="Times New Roman" w:hAnsi="Calibri" w:cs="Calibri"/>
+                <w:color w:val="000000"/>
+                <w:lang w:val="bg-BG" w:eastAsia="en-GB"/>
+              </w:rPr>
+              <w:t>9</w:t>
             </w:r>
           </w:p>
         </w:tc>
@@ -8410,13 +8421,28 @@
                 <w:color w:val="000000"/>
                 <w:lang w:eastAsia="en-GB"/>
               </w:rPr>
-              <w:t>10-Oct-20-Oct</w:t>
+              <w:t>10-Oct-</w:t>
+            </w:r>
+            <w:r>
+              <w:rPr>
+                <w:rFonts w:ascii="Calibri" w:eastAsia="Times New Roman" w:hAnsi="Calibri" w:cs="Calibri"/>
+                <w:color w:val="000000"/>
+                <w:lang w:val="bg-BG" w:eastAsia="en-GB"/>
+              </w:rPr>
+              <w:t>19</w:t>
+            </w:r>
+            <w:r>
+              <w:rPr>
+                <w:rFonts w:ascii="Calibri" w:eastAsia="Times New Roman" w:hAnsi="Calibri" w:cs="Calibri"/>
+                <w:color w:val="000000"/>
+                <w:lang w:eastAsia="en-GB"/>
+              </w:rPr>
+              <w:t>-Oct</w:t>
             </w:r>
           </w:p>
         </w:tc>
       </w:tr>
     </w:tbl>
-    <w:p/>
     <w:p>
       <w:pPr>
         <w:pStyle w:val="Heading2"/>
@@ -8429,6 +8455,8 @@
           <w:szCs w:val="56"/>
         </w:rPr>
       </w:pPr>
+      <w:bookmarkStart w:id="0" w:name="_GoBack"/>
+      <w:bookmarkEnd w:id="0"/>
       <w:r>
         <w:rPr>
           <w:b/>
@@ -8438,6 +8466,7 @@
           <w:sz w:val="56"/>
           <w:szCs w:val="56"/>
         </w:rPr>
+        <w:lastRenderedPageBreak/>
         <w:t>Attachments</w:t>
       </w:r>
     </w:p>
@@ -8449,7 +8478,7 @@
           <w:rStyle w:val="Hyperlink"/>
         </w:rPr>
       </w:pPr>
-      <w:hyperlink r:id="rId13" w:history="1">
+      <w:hyperlink r:id="rId14" w:history="1">
         <w:proofErr w:type="gramStart"/>
         <w:r>
           <w:rPr>
@@ -8474,7 +8503,7 @@
           <w:rStyle w:val="Hyperlink"/>
         </w:rPr>
       </w:pPr>
-      <w:hyperlink r:id="rId14" w:history="1">
+      <w:hyperlink r:id="rId15" w:history="1">
         <w:proofErr w:type="gramStart"/>
         <w:r>
           <w:rPr>
@@ -8499,7 +8528,7 @@
           <w:rStyle w:val="Hyperlink"/>
         </w:rPr>
       </w:pPr>
-      <w:hyperlink r:id="rId15" w:history="1">
+      <w:hyperlink r:id="rId16" w:history="1">
         <w:proofErr w:type="gramStart"/>
         <w:r>
           <w:rPr>
@@ -8524,7 +8553,7 @@
           <w:rStyle w:val="Hyperlink"/>
         </w:rPr>
       </w:pPr>
-      <w:hyperlink r:id="rId16" w:history="1">
+      <w:hyperlink r:id="rId17" w:history="1">
         <w:proofErr w:type="gramStart"/>
         <w:r>
           <w:rPr>
@@ -8542,7 +8571,7 @@
       </w:hyperlink>
     </w:p>
     <w:sectPr>
-      <w:headerReference w:type="default" r:id="rId17"/>
+      <w:headerReference w:type="default" r:id="rId18"/>
       <w:pgSz w:w="11906" w:h="16838"/>
       <w:pgMar w:top="1440" w:right="1440" w:bottom="1440" w:left="1440" w:header="708" w:footer="708" w:gutter="0"/>
       <w:cols w:space="708"/>
@@ -8689,7 +8718,7 @@
         <v:path o:extrusionok="f" gradientshapeok="t" o:connecttype="rect"/>
         <o:lock v:ext="edit" aspectratio="t"/>
       </v:shapetype>
-      <v:shape id="_x0000_i1029" type="#_x0000_t75" style="width:10pt;height:10pt" o:bullet="t">
+      <v:shape id="_x0000_i1034" type="#_x0000_t75" style="width:10pt;height:10pt" o:bullet="t">
         <v:imagedata r:id="rId1" o:title="msoBAA0"/>
       </v:shape>
     </w:pict>
@@ -14206,7 +14235,7 @@
 </file>
 
 <file path=customXml/itemProps1.xml><?xml version="1.0" encoding="utf-8"?>
-<ds:datastoreItem xmlns:ds="http://schemas.openxmlformats.org/officeDocument/2006/customXml" ds:itemID="{AE6EB11B-B505-49A0-B749-E721F873CF87}">
+<ds:datastoreItem xmlns:ds="http://schemas.openxmlformats.org/officeDocument/2006/customXml" ds:itemID="{F6E6771C-B1FB-4C5F-B5C1-1AF9FC966DA9}">
   <ds:schemaRefs>
     <ds:schemaRef ds:uri="http://schemas.openxmlformats.org/officeDocument/2006/bibliography"/>
   </ds:schemaRefs>

</xml_diff>